<commit_message>
update .sync_state.json, Homework_3_Control_Flow.docx and Class5_Dicts_Sets_SSTI.ipynb
</commit_message>
<xml_diff>
--- a/classes/01-28 W/Homework_3_Control_Flow.docx
+++ b/classes/01-28 W/Homework_3_Control_Flow.docx
@@ -4,559 +4,1247 @@
   <w:body>
     <w:p>
       <w:pPr>
-        <w:pStyle w:val="Heading1"/>
+        <w:rPr>
+          <w:b/>
+          <w:bCs/>
+        </w:rPr>
       </w:pPr>
       <w:r>
-        <w:t>Homework 3 — Control Flow with Primitives</w:t>
+        <w:rPr>
+          <w:b/>
+          <w:bCs/>
+        </w:rPr>
+        <w:t>Homework 3 — Control Flow with Primitives </w:t>
       </w:r>
     </w:p>
     <w:p>
       <w:r>
-        <w:t>Instructions:</w:t>
+        <w:t>Instructions: </w:t>
       </w:r>
       <w:r>
         <w:br/>
-        <w:t>- Do NOT run the code unless explicitly told to.</w:t>
+        <w:t>- Do NOT run the code unless explicitly told to. </w:t>
       </w:r>
       <w:r>
         <w:br/>
-        <w:t>- Your task is to reason about execution and explain your thinking.</w:t>
+        <w:t>- Your task is to reason about execution and explain </w:t>
+      </w:r>
+      <w:proofErr w:type="gramStart"/>
+      <w:r>
+        <w:t>your</w:t>
+      </w:r>
+      <w:proofErr w:type="gramEnd"/>
+      <w:r>
+        <w:t> thinking. </w:t>
       </w:r>
       <w:r>
         <w:br/>
-        <w:t>- Full credit is based on effort and clarity of reasoning, not correctness.</w:t>
+        <w:t>- Full credit is based on effort and clarity of reasoning, not correctness. </w:t>
       </w:r>
       <w:r>
         <w:br/>
-      </w:r>
-      <w:r>
-        <w:t>this is a test</w:t>
+        <w:t> </w:t>
       </w:r>
     </w:p>
     <w:p>
       <w:pPr>
-        <w:pStyle w:val="Heading2"/>
+        <w:rPr>
+          <w:b/>
+          <w:bCs/>
+        </w:rPr>
       </w:pPr>
       <w:r>
-        <w:t>Part 1 — Linear Execution vs Control Flow</w:t>
+        <w:rPr>
+          <w:b/>
+          <w:bCs/>
+        </w:rPr>
+        <w:t>Part 1 — Linear Execution vs Control Flow </w:t>
       </w:r>
     </w:p>
     <w:p>
       <w:r>
-        <w:t>1. Consider the following code:</w:t>
+        <w:t>1. Consider the following code: </w:t>
       </w:r>
     </w:p>
     <w:p>
       <w:pPr>
-        <w:pStyle w:val="IntenseQuote"/>
+        <w:rPr>
+          <w:b/>
+          <w:bCs/>
+          <w:i/>
+          <w:iCs/>
+        </w:rPr>
       </w:pPr>
       <w:r>
-        <w:t>print("A")</w:t>
-      </w:r>
-      <w:r>
+        <w:rPr>
+          <w:b/>
+          <w:bCs/>
+          <w:i/>
+          <w:iCs/>
+        </w:rPr>
+        <w:t>print("A") </w:t>
+      </w:r>
+      <w:r>
+        <w:rPr>
+          <w:b/>
+          <w:bCs/>
+          <w:i/>
+          <w:iCs/>
+        </w:rPr>
         <w:br/>
-        <w:t>print("B")</w:t>
-      </w:r>
-      <w:r>
+        <w:t>print("B") </w:t>
+      </w:r>
+      <w:r>
+        <w:rPr>
+          <w:b/>
+          <w:bCs/>
+          <w:i/>
+          <w:iCs/>
+        </w:rPr>
         <w:br/>
-        <w:t>print("C")</w:t>
+        <w:t>print("C") </w:t>
       </w:r>
     </w:p>
     <w:p>
       <w:r>
-        <w:t>a) In what order do these lines execute?</w:t>
+        <w:t>a) In what order do these lines execute? They execute from print A-C  </w:t>
       </w:r>
       <w:r>
         <w:br/>
-        <w:t>b) Does any line ever get skipped? Why or why not?</w:t>
+        <w:t>b) Does any line ever get skipped? Why or why not? No. Nothing in that code tells Python to skip anything. </w:t>
       </w:r>
     </w:p>
     <w:p>
       <w:r>
-        <w:t>2. Consider the following code:</w:t>
+        <w:t>2. Consider the following code: </w:t>
       </w:r>
     </w:p>
     <w:p>
       <w:pPr>
-        <w:pStyle w:val="IntenseQuote"/>
+        <w:rPr>
+          <w:b/>
+          <w:bCs/>
+          <w:i/>
+          <w:iCs/>
+        </w:rPr>
       </w:pPr>
       <w:r>
-        <w:t>x = 5</w:t>
-      </w:r>
-      <w:r>
+        <w:rPr>
+          <w:b/>
+          <w:bCs/>
+          <w:i/>
+          <w:iCs/>
+        </w:rPr>
+        <w:t>x = 5 </w:t>
+      </w:r>
+      <w:r>
+        <w:rPr>
+          <w:b/>
+          <w:bCs/>
+          <w:i/>
+          <w:iCs/>
+        </w:rPr>
         <w:br/>
-      </w:r>
-      <w:r>
+        <w:t> </w:t>
+      </w:r>
+      <w:r>
+        <w:rPr>
+          <w:b/>
+          <w:bCs/>
+          <w:i/>
+          <w:iCs/>
+        </w:rPr>
         <w:br/>
-        <w:t>if x &gt; 10:</w:t>
-      </w:r>
-      <w:r>
+        <w:t>if x &gt; 10: </w:t>
+      </w:r>
+      <w:r>
+        <w:rPr>
+          <w:b/>
+          <w:bCs/>
+          <w:i/>
+          <w:iCs/>
+        </w:rPr>
         <w:br/>
-        <w:t xml:space="preserve">    print("A")</w:t>
-      </w:r>
-      <w:r>
+        <w:t>    print("A") </w:t>
+      </w:r>
+      <w:r>
+        <w:rPr>
+          <w:b/>
+          <w:bCs/>
+          <w:i/>
+          <w:iCs/>
+        </w:rPr>
         <w:br/>
-      </w:r>
-      <w:r>
+        <w:t> </w:t>
+      </w:r>
+      <w:r>
+        <w:rPr>
+          <w:b/>
+          <w:bCs/>
+          <w:i/>
+          <w:iCs/>
+        </w:rPr>
         <w:br/>
-        <w:t>print("B")</w:t>
+        <w:t>print("B") </w:t>
       </w:r>
     </w:p>
     <w:p>
       <w:r>
-        <w:t>a) Which lines execute?</w:t>
+        <w:t>a) Which lines execute? Since x is not greater than 10, print “B” will execute. </w:t>
       </w:r>
       <w:r>
         <w:br/>
-        <w:t>b) Which line might not execute?</w:t>
+        <w:t>b) Which line might not execute? Print “A” because x is less than 10 </w:t>
       </w:r>
       <w:r>
         <w:br/>
-        <w:t>c) What new concept allows this behavior?</w:t>
+        <w:t>c) What new concept allows this behavior? Print("A") might not execute (and in this case, it doesn’t) because it only runs if the condition x &gt; 10 is true </w:t>
       </w:r>
     </w:p>
     <w:p>
       <w:pPr>
-        <w:pStyle w:val="Heading2"/>
+        <w:rPr>
+          <w:b/>
+          <w:bCs/>
+        </w:rPr>
       </w:pPr>
       <w:r>
-        <w:t>Part 2 — Truthiness of Primitive Values</w:t>
+        <w:rPr>
+          <w:b/>
+          <w:bCs/>
+        </w:rPr>
+        <w:t>Part 2 — Truthiness of Primitive Values </w:t>
       </w:r>
     </w:p>
     <w:p>
       <w:r>
-        <w:t>For each value below, fill in:</w:t>
+        <w:t>For each value below, fill in: </w:t>
       </w:r>
       <w:r>
         <w:br/>
-        <w:t>- Type</w:t>
+        <w:t>- Type </w:t>
       </w:r>
       <w:r>
         <w:br/>
-        <w:t>- Truthy or Falsey</w:t>
+        <w:t>- Truthy or Falsey </w:t>
       </w:r>
       <w:r>
         <w:br/>
-        <w:t>- Explanation based on class rules</w:t>
+        <w:t>- Explanation based on class rules </w:t>
       </w:r>
       <w:r>
         <w:br/>
+        <w:t> </w:t>
       </w:r>
     </w:p>
     <w:p>
       <w:r>
-        <w:t>3. Value: 0</w:t>
+        <w:t>3. Value: 0 </w:t>
       </w:r>
       <w:r>
         <w:br/>
-        <w:t xml:space="preserve">   Type:</w:t>
+        <w:t>   Type: int </w:t>
       </w:r>
       <w:r>
         <w:br/>
-        <w:t xml:space="preserve">   Truthy / Falsey:</w:t>
+        <w:t>   Truthy / Falsey: </w:t>
+      </w:r>
+      <w:proofErr w:type="spellStart"/>
+      <w:r>
+        <w:t>falsey</w:t>
+      </w:r>
+      <w:proofErr w:type="spellEnd"/>
+      <w:r>
+        <w:t> </w:t>
       </w:r>
       <w:r>
         <w:br/>
-        <w:t xml:space="preserve">   Explanation:</w:t>
+        <w:t>   Explanation: In Python, the number zero is considered false in a </w:t>
+      </w:r>
+      <w:proofErr w:type="spellStart"/>
+      <w:r>
+        <w:t>boolean</w:t>
+      </w:r>
+      <w:proofErr w:type="spellEnd"/>
+      <w:r>
+        <w:t> context. </w:t>
       </w:r>
     </w:p>
     <w:p>
       <w:r>
         <w:lastRenderedPageBreak/>
-        <w:t>4. Value: -3</w:t>
+        <w:t>4. Value: -3 </w:t>
       </w:r>
       <w:r>
         <w:br/>
-        <w:t xml:space="preserve">   Type:</w:t>
+        <w:t>   Type: int </w:t>
       </w:r>
       <w:r>
         <w:br/>
-        <w:t xml:space="preserve">   Truthy / Falsey:</w:t>
+        <w:t>   Truthy / Falsey: truthy </w:t>
       </w:r>
       <w:r>
         <w:br/>
-        <w:t xml:space="preserve">   Explanation:</w:t>
+        <w:t>   Explanation: Any non-zero number (positive or negative) is truthy. </w:t>
       </w:r>
     </w:p>
     <w:p>
       <w:r>
-        <w:t>5. Value: 0.0</w:t>
+        <w:t>5. Value: 0.0 </w:t>
       </w:r>
       <w:r>
         <w:br/>
-        <w:t xml:space="preserve">   Type:</w:t>
+        <w:t>   Type: float </w:t>
       </w:r>
       <w:r>
         <w:br/>
-        <w:t xml:space="preserve">   Truthy / Falsey:</w:t>
+        <w:t>   Truthy / Falsey: Falsey </w:t>
       </w:r>
       <w:r>
         <w:br/>
-        <w:t xml:space="preserve">   Explanation:</w:t>
+        <w:t>   Explanation: Zero as a float is still zero, and zero values are </w:t>
+      </w:r>
+      <w:proofErr w:type="spellStart"/>
+      <w:r>
+        <w:t>falsey</w:t>
+      </w:r>
+      <w:proofErr w:type="spellEnd"/>
+      <w:r>
+        <w:t>. </w:t>
       </w:r>
     </w:p>
     <w:p>
       <w:r>
-        <w:t>6. Value: ""</w:t>
+        <w:t>6. Value: "" </w:t>
       </w:r>
       <w:r>
         <w:br/>
-        <w:t xml:space="preserve">   Type:</w:t>
+        <w:t>   Type: str </w:t>
       </w:r>
       <w:r>
         <w:br/>
-        <w:t xml:space="preserve">   Truthy / Falsey:</w:t>
+        <w:t>   Truthy / Falsey: </w:t>
+      </w:r>
+      <w:proofErr w:type="spellStart"/>
+      <w:r>
+        <w:t>falsey</w:t>
+      </w:r>
+      <w:proofErr w:type="spellEnd"/>
+      <w:r>
+        <w:t> </w:t>
       </w:r>
       <w:r>
         <w:br/>
-        <w:t xml:space="preserve">   Explanation:</w:t>
+        <w:t>   Explanation: An empty string has length 0, and empty sequences/collections are </w:t>
+      </w:r>
+      <w:proofErr w:type="spellStart"/>
+      <w:r>
+        <w:t>falsey</w:t>
+      </w:r>
+      <w:proofErr w:type="spellEnd"/>
+      <w:r>
+        <w:t>. </w:t>
       </w:r>
     </w:p>
     <w:p>
       <w:r>
-        <w:t>7. Value: " "</w:t>
+        <w:t>7. Value: " " </w:t>
       </w:r>
       <w:r>
         <w:br/>
-        <w:t xml:space="preserve">   Type:</w:t>
+        <w:t>   Type: str </w:t>
       </w:r>
       <w:r>
         <w:br/>
-        <w:t xml:space="preserve">   Truthy / Falsey:</w:t>
+        <w:t>   Truthy / Falsey: truthy </w:t>
       </w:r>
       <w:r>
         <w:br/>
-        <w:t xml:space="preserve">   Explanation:</w:t>
+        <w:t>   Explanation: This string is not empty. It contains one character (a space), so its length is 1 → truthy. </w:t>
       </w:r>
     </w:p>
     <w:p>
       <w:r>
-        <w:t>8. Value: None</w:t>
+        <w:t>8. Value: None </w:t>
       </w:r>
       <w:r>
         <w:br/>
-        <w:t xml:space="preserve">   Type:</w:t>
+        <w:t>   Type: </w:t>
+      </w:r>
+      <w:proofErr w:type="spellStart"/>
+      <w:r>
+        <w:t>NoneType</w:t>
+      </w:r>
+      <w:proofErr w:type="spellEnd"/>
+      <w:r>
+        <w:t> </w:t>
       </w:r>
       <w:r>
         <w:br/>
-        <w:t xml:space="preserve">   Truthy / Falsey:</w:t>
+        <w:t>   Truthy / Falsey: Falsey </w:t>
       </w:r>
       <w:r>
         <w:br/>
-        <w:t xml:space="preserve">   Explanation:</w:t>
+        <w:t>   Explanation: None represents “no value” in Python, and it always behaves as false in </w:t>
+      </w:r>
+      <w:proofErr w:type="spellStart"/>
+      <w:r>
+        <w:t>boolean</w:t>
+      </w:r>
+      <w:proofErr w:type="spellEnd"/>
+      <w:r>
+        <w:t> contexts. </w:t>
+      </w:r>
+    </w:p>
+    <w:p>
+      <w:r>
+        <w:t> </w:t>
       </w:r>
     </w:p>
     <w:p>
       <w:pPr>
-        <w:pStyle w:val="Heading2"/>
+        <w:rPr>
+          <w:b/>
+          <w:bCs/>
+        </w:rPr>
       </w:pPr>
       <w:r>
-        <w:t>Part 3 — Predict Execution (Do Not Run)</w:t>
+        <w:rPr>
+          <w:b/>
+          <w:bCs/>
+        </w:rPr>
+        <w:t>Part 3 — Predict Execution (Do Not Run) </w:t>
       </w:r>
     </w:p>
     <w:p>
       <w:r>
-        <w:t>9. Consider the code:</w:t>
+        <w:t>9. Consider the code: </w:t>
       </w:r>
     </w:p>
     <w:p>
       <w:pPr>
-        <w:pStyle w:val="IntenseQuote"/>
+        <w:rPr>
+          <w:b/>
+          <w:bCs/>
+          <w:i/>
+          <w:iCs/>
+        </w:rPr>
       </w:pPr>
       <w:r>
-        <w:t>x = 0</w:t>
-      </w:r>
-      <w:r>
+        <w:rPr>
+          <w:b/>
+          <w:bCs/>
+          <w:i/>
+          <w:iCs/>
+        </w:rPr>
+        <w:t>x = 0 </w:t>
+      </w:r>
+      <w:r>
+        <w:rPr>
+          <w:b/>
+          <w:bCs/>
+          <w:i/>
+          <w:iCs/>
+        </w:rPr>
         <w:br/>
-      </w:r>
-      <w:r>
+        <w:t> </w:t>
+      </w:r>
+      <w:r>
+        <w:rPr>
+          <w:b/>
+          <w:bCs/>
+          <w:i/>
+          <w:iCs/>
+        </w:rPr>
         <w:br/>
-        <w:t>if x:</w:t>
-      </w:r>
-      <w:r>
+        <w:t>if x: </w:t>
+      </w:r>
+      <w:r>
+        <w:rPr>
+          <w:b/>
+          <w:bCs/>
+          <w:i/>
+          <w:iCs/>
+        </w:rPr>
         <w:br/>
-        <w:t xml:space="preserve">    print("A")</w:t>
-      </w:r>
-      <w:r>
+        <w:t>    print("A") </w:t>
+      </w:r>
+      <w:r>
+        <w:rPr>
+          <w:b/>
+          <w:bCs/>
+          <w:i/>
+          <w:iCs/>
+        </w:rPr>
         <w:br/>
-        <w:t>else:</w:t>
-      </w:r>
-      <w:r>
+        <w:t>else: </w:t>
+      </w:r>
+      <w:r>
+        <w:rPr>
+          <w:b/>
+          <w:bCs/>
+          <w:i/>
+          <w:iCs/>
+        </w:rPr>
         <w:br/>
-        <w:t xml:space="preserve">    print("B")</w:t>
+        <w:t>    print("B") </w:t>
       </w:r>
     </w:p>
     <w:p>
       <w:r>
-        <w:t>a) What is printed?</w:t>
+        <w:t>a) What is printed? </w:t>
+      </w:r>
+      <w:r>
+        <w:rPr>
+          <w:b/>
+          <w:bCs/>
+        </w:rPr>
+        <w:t>B</w:t>
+      </w:r>
+      <w:r>
+        <w:t> </w:t>
       </w:r>
       <w:r>
         <w:br/>
-        <w:t xml:space="preserve">   b) Why?</w:t>
+        <w:t>   b) Why? 0 is </w:t>
+      </w:r>
+      <w:proofErr w:type="spellStart"/>
+      <w:r>
+        <w:rPr>
+          <w:b/>
+          <w:bCs/>
+        </w:rPr>
+        <w:t>falsey</w:t>
+      </w:r>
+      <w:proofErr w:type="spellEnd"/>
+      <w:r>
+        <w:t>, so </w:t>
+      </w:r>
+      <w:proofErr w:type="gramStart"/>
+      <w:r>
+        <w:t>the if</w:t>
+      </w:r>
+      <w:proofErr w:type="gramEnd"/>
+      <w:r>
+        <w:t> condition fails and the else runs. </w:t>
       </w:r>
     </w:p>
-    <w:p/>
-    <w:p/>
-    <w:p/>
-    <w:p/>
     <w:p>
       <w:r>
-        <w:lastRenderedPageBreak/>
-        <w:t>10. Consider the code:</w:t>
+        <w:t>10. Consider the code: </w:t>
       </w:r>
     </w:p>
     <w:p>
       <w:pPr>
-        <w:pStyle w:val="IntenseQuote"/>
+        <w:rPr>
+          <w:b/>
+          <w:bCs/>
+          <w:i/>
+          <w:iCs/>
+        </w:rPr>
       </w:pPr>
       <w:r>
-        <w:t>x = "0"</w:t>
-      </w:r>
-      <w:r>
+        <w:rPr>
+          <w:b/>
+          <w:bCs/>
+          <w:i/>
+          <w:iCs/>
+        </w:rPr>
+        <w:t>x = "0" </w:t>
+      </w:r>
+      <w:r>
+        <w:rPr>
+          <w:b/>
+          <w:bCs/>
+          <w:i/>
+          <w:iCs/>
+        </w:rPr>
         <w:br/>
-      </w:r>
-      <w:r>
+        <w:t> </w:t>
+      </w:r>
+      <w:r>
+        <w:rPr>
+          <w:b/>
+          <w:bCs/>
+          <w:i/>
+          <w:iCs/>
+        </w:rPr>
         <w:br/>
-        <w:t>if x:</w:t>
-      </w:r>
-      <w:r>
+      </w:r>
+      <w:r>
+        <w:rPr>
+          <w:b/>
+          <w:bCs/>
+          <w:i/>
+          <w:iCs/>
+        </w:rPr>
+        <w:lastRenderedPageBreak/>
+        <w:t>if x: </w:t>
+      </w:r>
+      <w:r>
+        <w:rPr>
+          <w:b/>
+          <w:bCs/>
+          <w:i/>
+          <w:iCs/>
+        </w:rPr>
         <w:br/>
-        <w:t xml:space="preserve">    print("A")</w:t>
-      </w:r>
-      <w:r>
+        <w:t>    print("A") </w:t>
+      </w:r>
+      <w:r>
+        <w:rPr>
+          <w:b/>
+          <w:bCs/>
+          <w:i/>
+          <w:iCs/>
+        </w:rPr>
         <w:br/>
-        <w:t>else:</w:t>
-      </w:r>
-      <w:r>
+        <w:t>else: </w:t>
+      </w:r>
+      <w:r>
+        <w:rPr>
+          <w:b/>
+          <w:bCs/>
+          <w:i/>
+          <w:iCs/>
+        </w:rPr>
         <w:br/>
-        <w:t xml:space="preserve">    print("B")</w:t>
+        <w:t>    print("B") </w:t>
       </w:r>
     </w:p>
     <w:p>
       <w:r>
-        <w:t>a) What is printed?</w:t>
+        <w:t>a) What is printed?  A </w:t>
       </w:r>
       <w:r>
         <w:br/>
-        <w:t xml:space="preserve">   b) Why?</w:t>
+        <w:t>   b) Why? "0" is a non-empty string, so it’s truthy (even though it looks like zero) </w:t>
       </w:r>
     </w:p>
     <w:p>
       <w:r>
-        <w:t>11. Consider the code:</w:t>
+        <w:t>11. Consider the code: </w:t>
       </w:r>
     </w:p>
     <w:p>
       <w:pPr>
-        <w:pStyle w:val="IntenseQuote"/>
+        <w:rPr>
+          <w:b/>
+          <w:bCs/>
+          <w:i/>
+          <w:iCs/>
+        </w:rPr>
       </w:pPr>
       <w:r>
-        <w:t>x = None</w:t>
-      </w:r>
-      <w:r>
+        <w:rPr>
+          <w:b/>
+          <w:bCs/>
+          <w:i/>
+          <w:iCs/>
+        </w:rPr>
+        <w:t>x = None </w:t>
+      </w:r>
+      <w:r>
+        <w:rPr>
+          <w:b/>
+          <w:bCs/>
+          <w:i/>
+          <w:iCs/>
+        </w:rPr>
         <w:br/>
-      </w:r>
-      <w:r>
+        <w:t> </w:t>
+      </w:r>
+      <w:r>
+        <w:rPr>
+          <w:b/>
+          <w:bCs/>
+          <w:i/>
+          <w:iCs/>
+        </w:rPr>
         <w:br/>
-        <w:t>if x:</w:t>
-      </w:r>
-      <w:r>
+        <w:t>if x: </w:t>
+      </w:r>
+      <w:r>
+        <w:rPr>
+          <w:b/>
+          <w:bCs/>
+          <w:i/>
+          <w:iCs/>
+        </w:rPr>
         <w:br/>
-        <w:t xml:space="preserve">    print("A")</w:t>
-      </w:r>
-      <w:r>
+        <w:t>    print("A") </w:t>
+      </w:r>
+      <w:r>
+        <w:rPr>
+          <w:b/>
+          <w:bCs/>
+          <w:i/>
+          <w:iCs/>
+        </w:rPr>
         <w:br/>
-        <w:t>elif x is None:</w:t>
-      </w:r>
-      <w:r>
+      </w:r>
+      <w:proofErr w:type="spellStart"/>
+      <w:r>
+        <w:rPr>
+          <w:b/>
+          <w:bCs/>
+          <w:i/>
+          <w:iCs/>
+        </w:rPr>
+        <w:t>elif</w:t>
+      </w:r>
+      <w:proofErr w:type="spellEnd"/>
+      <w:r>
+        <w:rPr>
+          <w:b/>
+          <w:bCs/>
+          <w:i/>
+          <w:iCs/>
+        </w:rPr>
+        <w:t> x is None: </w:t>
+      </w:r>
+      <w:r>
+        <w:rPr>
+          <w:b/>
+          <w:bCs/>
+          <w:i/>
+          <w:iCs/>
+        </w:rPr>
         <w:br/>
-        <w:t xml:space="preserve">    print("B")</w:t>
-      </w:r>
-      <w:r>
+        <w:t>    print("B") </w:t>
+      </w:r>
+      <w:r>
+        <w:rPr>
+          <w:b/>
+          <w:bCs/>
+          <w:i/>
+          <w:iCs/>
+        </w:rPr>
         <w:br/>
-        <w:t>else:</w:t>
-      </w:r>
-      <w:r>
+        <w:t>else: </w:t>
+      </w:r>
+      <w:r>
+        <w:rPr>
+          <w:b/>
+          <w:bCs/>
+          <w:i/>
+          <w:iCs/>
+        </w:rPr>
         <w:br/>
-        <w:t xml:space="preserve">    print("C")</w:t>
+        <w:t>    print("C") </w:t>
       </w:r>
     </w:p>
     <w:p>
       <w:r>
-        <w:t>a) What is printed?</w:t>
+        <w:t>a) What is printed? B </w:t>
       </w:r>
       <w:r>
         <w:br/>
-        <w:t xml:space="preserve">   b) Why?</w:t>
+        <w:t>   b) Why? None is </w:t>
+      </w:r>
+      <w:proofErr w:type="spellStart"/>
+      <w:r>
+        <w:t>falsey</w:t>
+      </w:r>
+      <w:proofErr w:type="spellEnd"/>
+      <w:r>
+        <w:t>, so if x fails. Then x is None is true, so it prints B. </w:t>
       </w:r>
     </w:p>
     <w:p>
       <w:r>
-        <w:t>12. Consider the code:</w:t>
+        <w:t>12. Consider the code: </w:t>
       </w:r>
     </w:p>
     <w:p>
       <w:pPr>
-        <w:pStyle w:val="IntenseQuote"/>
+        <w:rPr>
+          <w:b/>
+          <w:bCs/>
+          <w:i/>
+          <w:iCs/>
+        </w:rPr>
       </w:pPr>
       <w:r>
-        <w:t>x = ""</w:t>
-      </w:r>
-      <w:r>
+        <w:rPr>
+          <w:b/>
+          <w:bCs/>
+          <w:i/>
+          <w:iCs/>
+        </w:rPr>
+        <w:t>x = "" </w:t>
+      </w:r>
+      <w:r>
+        <w:rPr>
+          <w:b/>
+          <w:bCs/>
+          <w:i/>
+          <w:iCs/>
+        </w:rPr>
         <w:br/>
-      </w:r>
-      <w:r>
+        <w:t> </w:t>
+      </w:r>
+      <w:r>
+        <w:rPr>
+          <w:b/>
+          <w:bCs/>
+          <w:i/>
+          <w:iCs/>
+        </w:rPr>
         <w:br/>
-        <w:t>if x:</w:t>
-      </w:r>
-      <w:r>
+        <w:t>if x: </w:t>
+      </w:r>
+      <w:r>
+        <w:rPr>
+          <w:b/>
+          <w:bCs/>
+          <w:i/>
+          <w:iCs/>
+        </w:rPr>
         <w:br/>
-        <w:t xml:space="preserve">    print("A")</w:t>
-      </w:r>
-      <w:r>
+        <w:t>    print("A") </w:t>
+      </w:r>
+      <w:r>
+        <w:rPr>
+          <w:b/>
+          <w:bCs/>
+          <w:i/>
+          <w:iCs/>
+        </w:rPr>
         <w:br/>
-        <w:t>elif x == "":</w:t>
-      </w:r>
-      <w:r>
+      </w:r>
+      <w:proofErr w:type="spellStart"/>
+      <w:r>
+        <w:rPr>
+          <w:b/>
+          <w:bCs/>
+          <w:i/>
+          <w:iCs/>
+        </w:rPr>
+        <w:t>elif</w:t>
+      </w:r>
+      <w:proofErr w:type="spellEnd"/>
+      <w:r>
+        <w:rPr>
+          <w:b/>
+          <w:bCs/>
+          <w:i/>
+          <w:iCs/>
+        </w:rPr>
+        <w:t> x == "": </w:t>
+      </w:r>
+      <w:r>
+        <w:rPr>
+          <w:b/>
+          <w:bCs/>
+          <w:i/>
+          <w:iCs/>
+        </w:rPr>
         <w:br/>
-        <w:t xml:space="preserve">    print("B")</w:t>
-      </w:r>
-      <w:r>
+        <w:t>    print("B") </w:t>
+      </w:r>
+      <w:r>
+        <w:rPr>
+          <w:b/>
+          <w:bCs/>
+          <w:i/>
+          <w:iCs/>
+        </w:rPr>
         <w:br/>
-        <w:t>else:</w:t>
-      </w:r>
-      <w:r>
+        <w:t>else: </w:t>
+      </w:r>
+      <w:r>
+        <w:rPr>
+          <w:b/>
+          <w:bCs/>
+          <w:i/>
+          <w:iCs/>
+        </w:rPr>
         <w:br/>
-        <w:t xml:space="preserve">    print("C")</w:t>
+        <w:t>    print("C") </w:t>
       </w:r>
     </w:p>
     <w:p>
       <w:r>
-        <w:t>a) What is printed?</w:t>
+        <w:t>a) What is printed? B </w:t>
       </w:r>
       <w:r>
         <w:br/>
-        <w:t xml:space="preserve">   b) Why?</w:t>
+        <w:t>   b) Why? "" is an empty string → </w:t>
+      </w:r>
+      <w:proofErr w:type="spellStart"/>
+      <w:r>
+        <w:t>falsey</w:t>
+      </w:r>
+      <w:proofErr w:type="spellEnd"/>
+      <w:r>
+        <w:t>, so if x fails. Then x == "" is true, so it prints B. </w:t>
       </w:r>
     </w:p>
     <w:p>
       <w:pPr>
-        <w:pStyle w:val="Heading2"/>
+        <w:rPr>
+          <w:b/>
+          <w:bCs/>
+        </w:rPr>
       </w:pPr>
+      <w:r>
+        <w:rPr>
+          <w:b/>
+          <w:bCs/>
+        </w:rPr>
+        <w:t> </w:t>
+      </w:r>
     </w:p>
     <w:p>
       <w:pPr>
-        <w:pStyle w:val="Heading2"/>
+        <w:rPr>
+          <w:b/>
+          <w:bCs/>
+        </w:rPr>
       </w:pPr>
       <w:r>
-        <w:t>Part 4 — Writing Conditions</w:t>
+        <w:rPr>
+          <w:b/>
+          <w:bCs/>
+        </w:rPr>
+        <w:t>Part 4 — Writing Conditions </w:t>
       </w:r>
     </w:p>
     <w:p>
       <w:r>
-        <w:t>13. Run code only if a number n is non-zero.</w:t>
+        <w:t>13. Run code only if a number n is non-zero. </w:t>
       </w:r>
       <w:r>
         <w:br/>
-        <w:t xml:space="preserve">   Write only the condition:</w:t>
+        <w:t>   Write only the condition: if n:  </w:t>
       </w:r>
       <w:r>
         <w:br/>
-        <w:t xml:space="preserve">   Explanation:</w:t>
+        <w:t>   Explanation: Any non-zero number is truthy; 0 is </w:t>
+      </w:r>
+      <w:proofErr w:type="spellStart"/>
+      <w:r>
+        <w:t>falsey</w:t>
+      </w:r>
+      <w:proofErr w:type="spellEnd"/>
+      <w:r>
+        <w:t>. </w:t>
       </w:r>
     </w:p>
     <w:p>
       <w:r>
-        <w:t>14. Run code only if a string s is empty.</w:t>
+        <w:t>14. Run code only if a </w:t>
+      </w:r>
+      <w:proofErr w:type="gramStart"/>
+      <w:r>
+        <w:t>string s</w:t>
+      </w:r>
+      <w:proofErr w:type="gramEnd"/>
+      <w:r>
+        <w:t> is empty. </w:t>
       </w:r>
       <w:r>
         <w:br/>
-        <w:t xml:space="preserve">   Write only the condition:</w:t>
+        <w:t>   Write only the condition</w:t>
+      </w:r>
+      <w:proofErr w:type="gramStart"/>
+      <w:r>
+        <w:t>:  if</w:t>
+      </w:r>
+      <w:proofErr w:type="gramEnd"/>
+      <w:r>
+        <w:t> s == "": (or if not s:) </w:t>
       </w:r>
       <w:r>
         <w:br/>
-        <w:t xml:space="preserve">   Explanation:</w:t>
+      </w:r>
+      <w:r>
+        <w:lastRenderedPageBreak/>
+        <w:t>   Explanation: Empty string has length 0, so it’s </w:t>
+      </w:r>
+      <w:proofErr w:type="spellStart"/>
+      <w:r>
+        <w:t>falsey</w:t>
+      </w:r>
+      <w:proofErr w:type="spellEnd"/>
+      <w:r>
+        <w:t>; explicit check compares directly to empty string. </w:t>
       </w:r>
     </w:p>
     <w:p>
       <w:r>
-        <w:t>15. Run code only if a value x is None.</w:t>
+        <w:t>15. Run code only if a value x is None. </w:t>
       </w:r>
       <w:r>
         <w:br/>
-        <w:t xml:space="preserve">   Write only the condition:</w:t>
+        <w:t>   Write only the condition: if x is None: </w:t>
       </w:r>
       <w:r>
         <w:br/>
-        <w:t xml:space="preserve">   Explanation:</w:t>
+        <w:t>   </w:t>
+      </w:r>
+      <w:proofErr w:type="gramStart"/>
+      <w:r>
+        <w:t>Explanation:</w:t>
+      </w:r>
+      <w:proofErr w:type="gramEnd"/>
+      <w:r>
+        <w:t> is checks identity; this is the standard correct way to check for None. </w:t>
       </w:r>
     </w:p>
     <w:p>
       <w:r>
-        <w:t>16. Run code only if a number n is zero.</w:t>
+        <w:t>16. Run code only if a number n is zero. </w:t>
       </w:r>
       <w:r>
         <w:br/>
-        <w:t xml:space="preserve">   Write only the condition:</w:t>
+        <w:t>   Write only the condition: if n == 0: (or if not n:) </w:t>
       </w:r>
       <w:r>
         <w:br/>
-        <w:t xml:space="preserve">   Explanation:</w:t>
+        <w:t>   Explanation: Zero is </w:t>
+      </w:r>
+      <w:proofErr w:type="spellStart"/>
+      <w:r>
+        <w:t>falsey</w:t>
+      </w:r>
+      <w:proofErr w:type="spellEnd"/>
+      <w:r>
+        <w:t>; explicit comparison is super clear for numbers. </w:t>
       </w:r>
     </w:p>
     <w:p>
       <w:r>
-        <w:t>17. Run code only if a string s is non-empty.</w:t>
+        <w:t>17. Run code only if a string s is non-empty. </w:t>
       </w:r>
       <w:r>
         <w:br/>
-        <w:t xml:space="preserve">   Write only the condition:</w:t>
+        <w:t>   Write only the condition: if s: </w:t>
       </w:r>
       <w:r>
         <w:br/>
-        <w:t xml:space="preserve">   Explanation:</w:t>
+        <w:t>   Explanation: Any non-empty string is truthy; empty string is </w:t>
+      </w:r>
+      <w:proofErr w:type="spellStart"/>
+      <w:r>
+        <w:t>falsey</w:t>
+      </w:r>
+      <w:proofErr w:type="spellEnd"/>
+      <w:r>
+        <w:t>. </w:t>
       </w:r>
     </w:p>
     <w:p>
       <w:pPr>
-        <w:pStyle w:val="Heading2"/>
+        <w:rPr>
+          <w:b/>
+          <w:bCs/>
+        </w:rPr>
       </w:pPr>
       <w:r>
-        <w:t>Part 5 — Writing Full Control Flow</w:t>
+        <w:rPr>
+          <w:b/>
+          <w:bCs/>
+        </w:rPr>
+        <w:t>Part 5 — Writing Full Control Flow </w:t>
       </w:r>
     </w:p>
     <w:p>
       <w:r>
-        <w:t>18. Write an if / elif / else block that prints "positive", "negative", or "zero" for a number n.</w:t>
+        <w:t>18. Write an if / </w:t>
+      </w:r>
+      <w:proofErr w:type="spellStart"/>
+      <w:r>
+        <w:t>elif</w:t>
+      </w:r>
+      <w:proofErr w:type="spellEnd"/>
+      <w:r>
+        <w:t> / else block that prints "positive", "negative", or "zero" for a number n. </w:t>
       </w:r>
     </w:p>
     <w:p>
       <w:r>
-        <w:t>19. Write an if / else block that prints "empty" or "non-empty" for a string s.</w:t>
+        <w:t>if n &gt; 0: </w:t>
       </w:r>
     </w:p>
     <w:p>
       <w:r>
-        <w:t>20. Write an if / else block that prints "missing" if x is None, otherwise "present".</w:t>
+        <w:t>    print("positive") </w:t>
       </w:r>
     </w:p>
     <w:p>
-      <w:r>
-        <w:t>21. Choose ONE problem above and solve it twice:</w:t>
+      <w:proofErr w:type="spellStart"/>
+      <w:r>
+        <w:t>elif</w:t>
+      </w:r>
+      <w:proofErr w:type="spellEnd"/>
+      <w:r>
+        <w:t> n &lt; 0: </w:t>
+      </w:r>
+    </w:p>
+    <w:p>
+      <w:r>
+        <w:t>    print("negative") </w:t>
+      </w:r>
+    </w:p>
+    <w:p>
+      <w:r>
+        <w:t>else: </w:t>
+      </w:r>
+    </w:p>
+    <w:p>
+      <w:r>
+        <w:t>    print("zero") </w:t>
+      </w:r>
+    </w:p>
+    <w:p>
+      <w:r>
+        <w:t>19. Write an if / else block that prints "empty" or "non-empty" for a string s. </w:t>
+      </w:r>
+    </w:p>
+    <w:p>
+      <w:r>
+        <w:t>if s == "": </w:t>
+      </w:r>
+    </w:p>
+    <w:p>
+      <w:r>
+        <w:t>    print("empty") </w:t>
+      </w:r>
+    </w:p>
+    <w:p>
+      <w:r>
+        <w:t>else: </w:t>
+      </w:r>
+    </w:p>
+    <w:p>
+      <w:r>
+        <w:t>    print("non-empty") </w:t>
+      </w:r>
+    </w:p>
+    <w:p>
+      <w:r>
+        <w:t> </w:t>
+      </w:r>
+    </w:p>
+    <w:p>
+      <w:r>
+        <w:t>20. Write an if / else block that prints "missing" if x is None, otherwise "present". </w:t>
+      </w:r>
+    </w:p>
+    <w:p>
+      <w:r>
+        <w:t>if x is None: </w:t>
+      </w:r>
+    </w:p>
+    <w:p>
+      <w:r>
+        <w:t>    print("missing") </w:t>
+      </w:r>
+    </w:p>
+    <w:p>
+      <w:r>
+        <w:t>else: </w:t>
+      </w:r>
+    </w:p>
+    <w:p>
+      <w:r>
+        <w:lastRenderedPageBreak/>
+        <w:t>    print("present") </w:t>
+      </w:r>
+    </w:p>
+    <w:p>
+      <w:r>
+        <w:t> </w:t>
+      </w:r>
+    </w:p>
+    <w:p>
+      <w:r>
+        <w:t>21. Choose ONE problem above and solve it twice: </w:t>
       </w:r>
       <w:r>
         <w:br/>
-        <w:t>a) Using truthiness</w:t>
+        <w:t>a) Using truthiness </w:t>
+      </w:r>
+    </w:p>
+    <w:p>
+      <w:r>
+        <w:t>if s: </w:t>
+      </w:r>
+    </w:p>
+    <w:p>
+      <w:r>
+        <w:t>    print("non-empty") </w:t>
+      </w:r>
+    </w:p>
+    <w:p>
+      <w:r>
+        <w:t>else: </w:t>
+      </w:r>
+    </w:p>
+    <w:p>
+      <w:r>
+        <w:t>    print("empty") </w:t>
+      </w:r>
+    </w:p>
+    <w:p>
+      <w:r>
+        <w:t> </w:t>
       </w:r>
       <w:r>
         <w:br/>
-        <w:t>b) Using explicit comparison</w:t>
+        <w:t>b) Using explicit comparison </w:t>
+      </w:r>
+    </w:p>
+    <w:p>
+      <w:r>
+        <w:t>if s == "": </w:t>
+      </w:r>
+    </w:p>
+    <w:p>
+      <w:r>
+        <w:t>    print("empty") </w:t>
+      </w:r>
+    </w:p>
+    <w:p>
+      <w:r>
+        <w:t>else: </w:t>
+      </w:r>
+    </w:p>
+    <w:p>
+      <w:r>
+        <w:t>    print("non-empty") </w:t>
+      </w:r>
+    </w:p>
+    <w:p>
+      <w:r>
+        <w:t> </w:t>
       </w:r>
       <w:r>
         <w:br/>
-        <w:t>Which version is clearer, and why?</w:t>
+        <w:t>Which version is clearer, and why? </w:t>
       </w:r>
     </w:p>
+    <w:p>
+      <w:r>
+        <w:t>The explicit comparison is clearer for most people because it literally states the condition (“is the string empty?”). Truthiness is shorter and very common in Python, but it relies on knowing the rule that empty strings are </w:t>
+      </w:r>
+      <w:proofErr w:type="spellStart"/>
+      <w:r>
+        <w:t>falsey</w:t>
+      </w:r>
+      <w:proofErr w:type="spellEnd"/>
+      <w:r>
+        <w:t>. </w:t>
+      </w:r>
+    </w:p>
+    <w:p>
+      <w:r>
+        <w:t> </w:t>
+      </w:r>
+    </w:p>
+    <w:p/>
     <w:sectPr>
       <w:pgSz w:w="12240" w:h="15840"/>
       <w:pgMar w:top="1440" w:right="1800" w:bottom="1440" w:left="1800" w:header="720" w:footer="720" w:gutter="0"/>
@@ -1373,7 +2061,6 @@
   <w:style w:type="character" w:default="1" w:styleId="DefaultParagraphFont">
     <w:name w:val="Default Paragraph Font"/>
     <w:uiPriority w:val="1"/>
-    <w:semiHidden/>
     <w:unhideWhenUsed/>
   </w:style>
   <w:style w:type="table" w:default="1" w:styleId="TableNormal">

</xml_diff>